<commit_message>
working draft of 'nearly' full functionality mobile app with integration to java servlet and saving to mongodb. chore: fix the errors with some categories not having questions for certain types or difficulties
</commit_message>
<xml_diff>
--- a/Clark, Elliott_Ryu, Eric_Project4_WriteUp.docx
+++ b/Clark, Elliott_Ryu, Eric_Project4_WriteUp.docx
@@ -75,7 +75,7 @@
       </w:r>
       <w:proofErr w:type="spellStart"/>
       <w:r>
-        <w:t>TextView</w:t>
+        <w:t>MultilineText</w:t>
       </w:r>
       <w:proofErr w:type="spellEnd"/>
       <w:r>
@@ -254,16 +254,95 @@
         <w:rPr>
           <w:i/>
           <w:iCs/>
-          <w:color w:val="FF0000"/>
-        </w:rPr>
-      </w:pPr>
-      <w:r>
-        <w:rPr>
-          <w:i/>
-          <w:iCs/>
-          <w:color w:val="FF0000"/>
-        </w:rPr>
-        <w:t>Insert JSON reply here</w:t>
+        </w:rPr>
+      </w:pPr>
+      <w:r>
+        <w:rPr>
+          <w:i/>
+          <w:iCs/>
+        </w:rPr>
+        <w:t>{"</w:t>
+      </w:r>
+      <w:proofErr w:type="spellStart"/>
+      <w:r>
+        <w:rPr>
+          <w:i/>
+          <w:iCs/>
+        </w:rPr>
+        <w:t>category":"General</w:t>
+      </w:r>
+      <w:proofErr w:type="spellEnd"/>
+      <w:r>
+        <w:rPr>
+          <w:i/>
+          <w:iCs/>
+        </w:rPr>
+        <w:t xml:space="preserve"> Knowledge","type":"multiple","difficulty":"easy","question":"What geometric shape is generally used for stop signs?","correct_answer":"Octagon","incorrect_answers":["Hexagon","Circle","Triangle"]},{"category":"General Knowledge","type":"multiple","difficulty":"easy","question":"What is the shape of the toy invented by Hungarian professor Ernu0151 Rubik?","correct_answer":"Cube","incorrect_answers":["Sphere","Cylinder","Pyramid"]},{"category":"General Knowledge","type":"multiple","difficulty":"easy","question":"What machine element is located in the center of fidget spinners?","correct_answer":"Bearings","incorrect_answers":["Axles","Gears","Belts"]},{"category":"General Knowledge","type":"multiple","difficulty":"easy","question":"How many furlongs are there in a mile?","correct_answer":"Eight","incorrect_answers":["Two","Four","Six"]},{"category":"General Knowledge","type":"multiple","difficulty":"easy","question":"Earth is located in which </w:t>
+      </w:r>
+      <w:proofErr w:type="spellStart"/>
+      <w:r>
+        <w:rPr>
+          <w:i/>
+          <w:iCs/>
+        </w:rPr>
+        <w:lastRenderedPageBreak/>
+        <w:t>galaxy?","correct_answer":"The</w:t>
+      </w:r>
+      <w:proofErr w:type="spellEnd"/>
+      <w:r>
+        <w:rPr>
+          <w:i/>
+          <w:iCs/>
+        </w:rPr>
+        <w:t xml:space="preserve"> Milky Way Galaxy","</w:t>
+      </w:r>
+      <w:proofErr w:type="spellStart"/>
+      <w:r>
+        <w:rPr>
+          <w:i/>
+          <w:iCs/>
+        </w:rPr>
+        <w:t>incorrect_answers</w:t>
+      </w:r>
+      <w:proofErr w:type="spellEnd"/>
+      <w:r>
+        <w:rPr>
+          <w:i/>
+          <w:iCs/>
+        </w:rPr>
+        <w:t xml:space="preserve">":["The Mars </w:t>
+      </w:r>
+      <w:proofErr w:type="spellStart"/>
+      <w:r>
+        <w:rPr>
+          <w:i/>
+          <w:iCs/>
+        </w:rPr>
+        <w:t>Galaxy","The</w:t>
+      </w:r>
+      <w:proofErr w:type="spellEnd"/>
+      <w:r>
+        <w:rPr>
+          <w:i/>
+          <w:iCs/>
+        </w:rPr>
+        <w:t xml:space="preserve"> Galaxy </w:t>
+      </w:r>
+      <w:proofErr w:type="spellStart"/>
+      <w:r>
+        <w:rPr>
+          <w:i/>
+          <w:iCs/>
+        </w:rPr>
+        <w:t>Note","The</w:t>
+      </w:r>
+      <w:proofErr w:type="spellEnd"/>
+      <w:r>
+        <w:rPr>
+          <w:i/>
+          <w:iCs/>
+        </w:rPr>
+        <w:t xml:space="preserve"> Black Hole"]}]}""</w:t>
       </w:r>
     </w:p>
     <w:p>
@@ -357,7 +436,6 @@
         <w:ind w:left="360"/>
       </w:pPr>
       <w:r>
-        <w:lastRenderedPageBreak/>
         <w:t>The URL of our web service deployed to Heroku is:</w:t>
       </w:r>
     </w:p>
@@ -441,9 +519,8 @@
         <w:rPr>
           <w:i/>
           <w:iCs/>
-          <w:color w:val="FF0000"/>
-        </w:rPr>
-        <w:t>insert name of model file here</w:t>
+        </w:rPr>
+        <w:t>TriviaModel.java</w:t>
       </w:r>
     </w:p>
     <w:p>
@@ -473,9 +550,8 @@
         <w:rPr>
           <w:i/>
           <w:iCs/>
-          <w:color w:val="FF0000"/>
-        </w:rPr>
-        <w:t>insert name of controller file here</w:t>
+        </w:rPr>
+        <w:t>CategoryServlet.java and TriviaServlet.java</w:t>
       </w:r>
     </w:p>
     <w:p>
@@ -498,9 +574,8 @@
         <w:rPr>
           <w:i/>
           <w:iCs/>
-          <w:color w:val="FF0000"/>
-        </w:rPr>
-        <w:t>Controller file name here</w:t>
+        </w:rPr>
+        <w:t>CategoryServlet.java</w:t>
       </w:r>
       <w:r>
         <w:rPr>
@@ -514,12 +589,20 @@
       </w:r>
       <w:r>
         <w:rPr>
-          <w:color w:val="FF0000"/>
-        </w:rPr>
-        <w:t>___</w:t>
-      </w:r>
-      <w:r>
-        <w:t xml:space="preserve"> receives the HTTP GET request with the arguments “amount, category, difficulty and type” to retrieve the questions. It passes these parameters on to the model.</w:t>
+          <w:i/>
+          <w:iCs/>
+        </w:rPr>
+        <w:t>TriviaServlet.java</w:t>
+      </w:r>
+      <w:r>
+        <w:rPr>
+          <w:i/>
+          <w:iCs/>
+        </w:rPr>
+        <w:t xml:space="preserve"> </w:t>
+      </w:r>
+      <w:r>
+        <w:t>receives the HTTP GET request with the arguments “amount, category, difficulty and type” to retrieve the questions. It passes these parameters on to the model.</w:t>
       </w:r>
     </w:p>
     <w:p>
@@ -543,7 +626,7 @@
           <w:i/>
           <w:iCs/>
         </w:rPr>
-        <w:t>Model file name here</w:t>
+        <w:t>TriviaModel.java</w:t>
       </w:r>
       <w:r>
         <w:t xml:space="preserve"> makes an HTTP request to:</w:t>
@@ -558,77 +641,21 @@
           <w:i/>
           <w:iCs/>
         </w:rPr>
-        <w:t xml:space="preserve">Insert the category </w:t>
-      </w:r>
-      <w:proofErr w:type="spellStart"/>
-      <w:r>
-        <w:rPr>
-          <w:i/>
-          <w:iCs/>
-        </w:rPr>
-        <w:t>api</w:t>
-      </w:r>
-      <w:proofErr w:type="spellEnd"/>
-      <w:r>
-        <w:rPr>
-          <w:i/>
-          <w:iCs/>
-        </w:rPr>
-        <w:t xml:space="preserve"> here</w:t>
-      </w:r>
-    </w:p>
-    <w:p>
-      <w:pPr>
-        <w:ind w:left="360"/>
-      </w:pPr>
-      <w:r>
-        <w:t xml:space="preserve">_____ makes an HTTP </w:t>
+        <w:t>https://opentdb.com/api_category.php</w:t>
+      </w:r>
+    </w:p>
+    <w:p>
+      <w:pPr>
+        <w:ind w:left="360"/>
+      </w:pPr>
+      <w:r>
+        <w:t>and also</w:t>
+      </w:r>
+      <w:r>
+        <w:t xml:space="preserve"> makes an HTTP </w:t>
       </w:r>
       <w:r>
         <w:t>GET request to:</w:t>
-      </w:r>
-    </w:p>
-    <w:p>
-      <w:pPr>
-        <w:ind w:left="360"/>
-        <w:rPr>
-          <w:i/>
-          <w:iCs/>
-        </w:rPr>
-      </w:pPr>
-      <w:r>
-        <w:rPr>
-          <w:i/>
-          <w:iCs/>
-        </w:rPr>
-        <w:t>Insert full API string here</w:t>
-      </w:r>
-    </w:p>
-    <w:p>
-      <w:pPr>
-        <w:ind w:left="360"/>
-      </w:pPr>
-      <w:r>
-        <w:rPr>
-          <w:i/>
-          <w:iCs/>
-        </w:rPr>
-        <w:t>View file name here</w:t>
-      </w:r>
-      <w:r>
-        <w:t xml:space="preserve"> formats the response to the mobile application in a simple JSON format:</w:t>
-      </w:r>
-    </w:p>
-    <w:p>
-      <w:pPr>
-        <w:ind w:left="360"/>
-      </w:pPr>
-      <w:r>
-        <w:rPr>
-          <w:i/>
-          <w:iCs/>
-        </w:rPr>
-        <w:t>Insert the JSON that is sent to the mobile app here</w:t>
       </w:r>
     </w:p>
     <w:p>
@@ -637,8 +664,192 @@
         <w:rPr>
           <w:b/>
           <w:bCs/>
-        </w:rPr>
-      </w:pPr>
+          <w:i/>
+          <w:iCs/>
+        </w:rPr>
+      </w:pPr>
+      <w:r>
+        <w:rPr>
+          <w:i/>
+          <w:iCs/>
+        </w:rPr>
+        <w:t>https://opentdb.com/api.php?amount=</w:t>
+      </w:r>
+      <w:r>
+        <w:rPr>
+          <w:b/>
+          <w:bCs/>
+          <w:i/>
+          <w:iCs/>
+        </w:rPr>
+        <w:t>amount</w:t>
+      </w:r>
+      <w:r>
+        <w:rPr>
+          <w:i/>
+          <w:iCs/>
+        </w:rPr>
+        <w:t>&amp;category=</w:t>
+      </w:r>
+      <w:r>
+        <w:rPr>
+          <w:b/>
+          <w:bCs/>
+          <w:i/>
+          <w:iCs/>
+        </w:rPr>
+        <w:t>category</w:t>
+      </w:r>
+      <w:r>
+        <w:rPr>
+          <w:i/>
+          <w:iCs/>
+        </w:rPr>
+        <w:t>&amp;difficulty=</w:t>
+      </w:r>
+      <w:r>
+        <w:rPr>
+          <w:b/>
+          <w:bCs/>
+          <w:i/>
+          <w:iCs/>
+        </w:rPr>
+        <w:t>difficulty</w:t>
+      </w:r>
+      <w:r>
+        <w:rPr>
+          <w:i/>
+          <w:iCs/>
+        </w:rPr>
+        <w:t>&amp;type=</w:t>
+      </w:r>
+      <w:r>
+        <w:rPr>
+          <w:b/>
+          <w:bCs/>
+          <w:i/>
+          <w:iCs/>
+        </w:rPr>
+        <w:t>type</w:t>
+      </w:r>
+    </w:p>
+    <w:p>
+      <w:pPr>
+        <w:ind w:left="360"/>
+      </w:pPr>
+      <w:r>
+        <w:t xml:space="preserve">and </w:t>
+      </w:r>
+      <w:r>
+        <w:t>returns</w:t>
+      </w:r>
+      <w:r>
+        <w:t xml:space="preserve"> the response to the mobile application in a simple JSON format:</w:t>
+      </w:r>
+    </w:p>
+    <w:p>
+      <w:pPr>
+        <w:ind w:left="360"/>
+        <w:rPr>
+          <w:b/>
+          <w:bCs/>
+        </w:rPr>
+      </w:pPr>
+      <w:r>
+        <w:rPr>
+          <w:i/>
+          <w:iCs/>
+        </w:rPr>
+        <w:t>{"</w:t>
+      </w:r>
+      <w:proofErr w:type="spellStart"/>
+      <w:r>
+        <w:rPr>
+          <w:i/>
+          <w:iCs/>
+        </w:rPr>
+        <w:t>category":"General</w:t>
+      </w:r>
+      <w:proofErr w:type="spellEnd"/>
+      <w:r>
+        <w:rPr>
+          <w:i/>
+          <w:iCs/>
+        </w:rPr>
+        <w:t xml:space="preserve"> Knowledge","type":"multiple","difficulty":"easy","question":"What geometric shape is generally used for stop signs?","correct_answer":"Octagon","incorrect_answers":["Hexagon","Circle","Triangle"]},{"categor</w:t>
+      </w:r>
+      <w:r>
+        <w:rPr>
+          <w:i/>
+          <w:iCs/>
+        </w:rPr>
+        <w:lastRenderedPageBreak/>
+        <w:t xml:space="preserve">y":"General Knowledge","type":"multiple","difficulty":"easy","question":"What is the shape of the toy invented by Hungarian professor Ernu0151 Rubik?","correct_answer":"Cube","incorrect_answers":["Sphere","Cylinder","Pyramid"]},{"category":"General Knowledge","type":"multiple","difficulty":"easy","question":"What machine element is located in the center of fidget spinners?","correct_answer":"Bearings","incorrect_answers":["Axles","Gears","Belts"]},{"category":"General Knowledge","type":"multiple","difficulty":"easy","question":"How many furlongs are there in a mile?","correct_answer":"Eight","incorrect_answers":["Two","Four","Six"]},{"category":"General Knowledge","type":"multiple","difficulty":"easy","question":"Earth is located in which </w:t>
+      </w:r>
+      <w:proofErr w:type="spellStart"/>
+      <w:r>
+        <w:rPr>
+          <w:i/>
+          <w:iCs/>
+        </w:rPr>
+        <w:t>galaxy?","correct_answer":"The</w:t>
+      </w:r>
+      <w:proofErr w:type="spellEnd"/>
+      <w:r>
+        <w:rPr>
+          <w:i/>
+          <w:iCs/>
+        </w:rPr>
+        <w:t xml:space="preserve"> Milky Way Galaxy","</w:t>
+      </w:r>
+      <w:proofErr w:type="spellStart"/>
+      <w:r>
+        <w:rPr>
+          <w:i/>
+          <w:iCs/>
+        </w:rPr>
+        <w:t>incorrect_answers</w:t>
+      </w:r>
+      <w:proofErr w:type="spellEnd"/>
+      <w:r>
+        <w:rPr>
+          <w:i/>
+          <w:iCs/>
+        </w:rPr>
+        <w:t xml:space="preserve">":["The Mars </w:t>
+      </w:r>
+      <w:proofErr w:type="spellStart"/>
+      <w:r>
+        <w:rPr>
+          <w:i/>
+          <w:iCs/>
+        </w:rPr>
+        <w:t>Galaxy","The</w:t>
+      </w:r>
+      <w:proofErr w:type="spellEnd"/>
+      <w:r>
+        <w:rPr>
+          <w:i/>
+          <w:iCs/>
+        </w:rPr>
+        <w:t xml:space="preserve"> Galaxy </w:t>
+      </w:r>
+      <w:proofErr w:type="spellStart"/>
+      <w:r>
+        <w:rPr>
+          <w:i/>
+          <w:iCs/>
+        </w:rPr>
+        <w:t>Note","The</w:t>
+      </w:r>
+      <w:proofErr w:type="spellEnd"/>
+      <w:r>
+        <w:rPr>
+          <w:i/>
+          <w:iCs/>
+        </w:rPr>
+        <w:t xml:space="preserve"> Black Hole"]}]}""</w:t>
+      </w:r>
     </w:p>
     <w:p>
       <w:pPr>
@@ -1517,6 +1728,7 @@
   <w:style w:type="character" w:default="1" w:styleId="DefaultParagraphFont">
     <w:name w:val="Default Paragraph Font"/>
     <w:uiPriority w:val="1"/>
+    <w:semiHidden/>
     <w:unhideWhenUsed/>
   </w:style>
   <w:style w:type="table" w:default="1" w:styleId="TableNormal">

</xml_diff>